<commit_message>
Found out the cause of Issue #9 and implemented a fix. Also found another crash point if no instructions are avaible for a recipe.
</commit_message>
<xml_diff>
--- a/Business Requirements Document.docx
+++ b/Business Requirements Document.docx
@@ -56,37 +56,594 @@
       <w:r>
         <w:t xml:space="preserve"> – G00348036</w:t>
       </w:r>
+    </w:p>
+    <w:p>
+      <w:pPr>
+        <w:pStyle w:val="NormalWeb"/>
+        <w:spacing w:line="360" w:lineRule="auto"/>
+        <w:rPr>
+          <w:rStyle w:val="Hyperlink"/>
+          <w:u w:val="none"/>
+        </w:rPr>
+      </w:pPr>
+      <w:r>
+        <w:t>Find Your Recipe - Xamarin Application</w:t>
+      </w:r>
+    </w:p>
+    <w:p>
+      <w:pPr>
+        <w:pStyle w:val="NormalWeb"/>
+        <w:spacing w:line="360" w:lineRule="auto"/>
+        <w:rPr>
+          <w:b/>
+          <w:u w:val="single"/>
+        </w:rPr>
+      </w:pPr>
+      <w:r>
+        <w:rPr>
+          <w:b/>
+          <w:u w:val="single"/>
+        </w:rPr>
+        <w:t>Home Page</w:t>
+      </w:r>
+      <w:r>
+        <w:rPr>
+          <w:b/>
+          <w:u w:val="single"/>
+        </w:rPr>
+        <w:t>:</w:t>
+      </w:r>
+    </w:p>
+    <w:p>
+      <w:pPr>
+        <w:pStyle w:val="NormalWeb"/>
+        <w:numPr>
+          <w:ilvl w:val="0"/>
+          <w:numId w:val="3"/>
+        </w:numPr>
+        <w:spacing w:line="360" w:lineRule="auto"/>
+        <w:ind w:left="709" w:hanging="709"/>
+      </w:pPr>
+      <w:r>
+        <w:t xml:space="preserve">The user will </w:t>
+      </w:r>
+      <w:r>
+        <w:t>select a tabbed page title and the specific page will load.</w:t>
+      </w:r>
+    </w:p>
+    <w:p>
+      <w:pPr>
+        <w:pStyle w:val="NormalWeb"/>
+        <w:numPr>
+          <w:ilvl w:val="0"/>
+          <w:numId w:val="3"/>
+        </w:numPr>
+        <w:spacing w:line="360" w:lineRule="auto"/>
+        <w:ind w:left="709" w:hanging="709"/>
+      </w:pPr>
+      <w:r>
+        <w:t>On Android the user will swipe the bottom of the screen to change pages.</w:t>
+      </w:r>
+    </w:p>
+    <w:p>
+      <w:pPr>
+        <w:pStyle w:val="NormalWeb"/>
+        <w:numPr>
+          <w:ilvl w:val="0"/>
+          <w:numId w:val="3"/>
+        </w:numPr>
+        <w:spacing w:line="360" w:lineRule="auto"/>
+        <w:ind w:left="709" w:hanging="709"/>
+      </w:pPr>
+      <w:r>
+        <w:t>The user will tap/click a graphic button and the correct page will display.</w:t>
+      </w:r>
+    </w:p>
+    <w:p>
+      <w:pPr>
+        <w:pStyle w:val="NormalWeb"/>
+        <w:numPr>
+          <w:ilvl w:val="0"/>
+          <w:numId w:val="3"/>
+        </w:numPr>
+        <w:spacing w:line="360" w:lineRule="auto"/>
+        <w:ind w:left="709" w:hanging="709"/>
+      </w:pPr>
+      <w:r>
+        <w:t>Favourite recipes will be displayed if saved.</w:t>
+      </w:r>
+    </w:p>
+    <w:p>
+      <w:pPr>
+        <w:pStyle w:val="NormalWeb"/>
+        <w:numPr>
+          <w:ilvl w:val="1"/>
+          <w:numId w:val="3"/>
+        </w:numPr>
+        <w:spacing w:line="360" w:lineRule="auto"/>
+        <w:ind w:left="1134" w:hanging="425"/>
+      </w:pPr>
+      <w:r>
+        <w:t>If no favourites have been added five template recipes will be loaded in the favourites scroll view.</w:t>
+      </w:r>
+    </w:p>
+    <w:p>
+      <w:pPr>
+        <w:pStyle w:val="NormalWeb"/>
+        <w:numPr>
+          <w:ilvl w:val="0"/>
+          <w:numId w:val="3"/>
+        </w:numPr>
+        <w:spacing w:line="360" w:lineRule="auto"/>
+        <w:ind w:left="709" w:hanging="709"/>
+      </w:pPr>
+      <w:r>
+        <w:t>A selection of random recipes will be displayed in the second horizontal scroll view.</w:t>
+      </w:r>
+    </w:p>
+    <w:p>
+      <w:pPr>
+        <w:pStyle w:val="NormalWeb"/>
+        <w:spacing w:line="360" w:lineRule="auto"/>
+      </w:pPr>
+      <w:r>
+        <w:rPr>
+          <w:b/>
+          <w:u w:val="single"/>
+        </w:rPr>
+        <w:t xml:space="preserve">Search </w:t>
+      </w:r>
+      <w:r>
+        <w:rPr>
+          <w:b/>
+          <w:u w:val="single"/>
+        </w:rPr>
+        <w:t>b</w:t>
+      </w:r>
+      <w:r>
+        <w:rPr>
+          <w:b/>
+          <w:u w:val="single"/>
+        </w:rPr>
+        <w:t>y Ingredients Page:</w:t>
+      </w:r>
+      <w:r>
+        <w:t xml:space="preserve"> </w:t>
+      </w:r>
+    </w:p>
+    <w:p>
+      <w:pPr>
+        <w:pStyle w:val="NormalWeb"/>
+        <w:numPr>
+          <w:ilvl w:val="0"/>
+          <w:numId w:val="3"/>
+        </w:numPr>
+        <w:spacing w:line="360" w:lineRule="auto"/>
+        <w:ind w:left="698" w:hanging="698"/>
+      </w:pPr>
+      <w:r>
+        <w:t>A user will search for recipes using ingredients.</w:t>
+      </w:r>
+    </w:p>
+    <w:p>
+      <w:pPr>
+        <w:pStyle w:val="NormalWeb"/>
+        <w:numPr>
+          <w:ilvl w:val="1"/>
+          <w:numId w:val="3"/>
+        </w:numPr>
+        <w:spacing w:line="360" w:lineRule="auto"/>
+        <w:ind w:left="1080"/>
+      </w:pPr>
+      <w:r>
+        <w:t>Each ingredient will be a string input.</w:t>
+      </w:r>
+    </w:p>
+    <w:p>
+      <w:pPr>
+        <w:pStyle w:val="NormalWeb"/>
+        <w:numPr>
+          <w:ilvl w:val="0"/>
+          <w:numId w:val="3"/>
+        </w:numPr>
+        <w:spacing w:line="360" w:lineRule="auto"/>
+      </w:pPr>
+      <w:r>
+        <w:t>If “ADD” button is selected a new input box will be added.</w:t>
+      </w:r>
+    </w:p>
+    <w:p>
+      <w:pPr>
+        <w:pStyle w:val="NormalWeb"/>
+        <w:numPr>
+          <w:ilvl w:val="0"/>
+          <w:numId w:val="3"/>
+        </w:numPr>
+        <w:spacing w:line="360" w:lineRule="auto"/>
+      </w:pPr>
+      <w:r>
+        <w:t>If “DEL” button is selected an input box will be removed from the bottom.</w:t>
+      </w:r>
+    </w:p>
+    <w:p>
+      <w:pPr>
+        <w:pStyle w:val="NormalWeb"/>
+        <w:spacing w:line="360" w:lineRule="auto"/>
+      </w:pPr>
+      <w:r>
+        <w:rPr>
+          <w:b/>
+          <w:u w:val="single"/>
+        </w:rPr>
+        <w:t xml:space="preserve">Search </w:t>
+      </w:r>
+      <w:r>
+        <w:rPr>
+          <w:b/>
+          <w:u w:val="single"/>
+        </w:rPr>
+        <w:t>b</w:t>
+      </w:r>
+      <w:r>
+        <w:rPr>
+          <w:b/>
+          <w:u w:val="single"/>
+        </w:rPr>
+        <w:t>y Ingredients Page:</w:t>
+      </w:r>
+      <w:r>
+        <w:t xml:space="preserve"> </w:t>
+      </w:r>
+    </w:p>
+    <w:p>
+      <w:pPr>
+        <w:pStyle w:val="NormalWeb"/>
+        <w:numPr>
+          <w:ilvl w:val="0"/>
+          <w:numId w:val="3"/>
+        </w:numPr>
+        <w:spacing w:line="360" w:lineRule="auto"/>
+        <w:ind w:left="698" w:hanging="698"/>
+      </w:pPr>
+      <w:r>
+        <w:t>A user will search for a specific recipe.</w:t>
+      </w:r>
+    </w:p>
+    <w:p>
+      <w:pPr>
+        <w:pStyle w:val="NormalWeb"/>
+        <w:numPr>
+          <w:ilvl w:val="1"/>
+          <w:numId w:val="3"/>
+        </w:numPr>
+        <w:spacing w:line="360" w:lineRule="auto"/>
+        <w:ind w:left="1080"/>
+      </w:pPr>
+      <w:r>
+        <w:t>Each input will be a string input.</w:t>
+      </w:r>
+    </w:p>
+    <w:p>
+      <w:pPr>
+        <w:pStyle w:val="NormalWeb"/>
+        <w:numPr>
+          <w:ilvl w:val="1"/>
+          <w:numId w:val="3"/>
+        </w:numPr>
+        <w:spacing w:line="360" w:lineRule="auto"/>
+        <w:ind w:left="1080"/>
+      </w:pPr>
+      <w:r>
+        <w:t>To search, recipe name must be entered.</w:t>
+      </w:r>
+    </w:p>
+    <w:p>
+      <w:pPr>
+        <w:pStyle w:val="NormalWeb"/>
+        <w:numPr>
+          <w:ilvl w:val="1"/>
+          <w:numId w:val="3"/>
+        </w:numPr>
+        <w:spacing w:line="360" w:lineRule="auto"/>
+        <w:ind w:left="1080"/>
+      </w:pPr>
+      <w:r>
+        <w:t>A user can enter one single diet input.</w:t>
+      </w:r>
+    </w:p>
+    <w:p>
+      <w:pPr>
+        <w:pStyle w:val="NormalWeb"/>
+        <w:numPr>
+          <w:ilvl w:val="1"/>
+          <w:numId w:val="3"/>
+        </w:numPr>
+        <w:spacing w:line="360" w:lineRule="auto"/>
+        <w:ind w:left="1080"/>
+      </w:pPr>
+      <w:r>
+        <w:t>A user can enter multiple ingredients to excluded (Must be comma separated).</w:t>
+      </w:r>
+    </w:p>
+    <w:p>
+      <w:pPr>
+        <w:pStyle w:val="NormalWeb"/>
+        <w:numPr>
+          <w:ilvl w:val="1"/>
+          <w:numId w:val="3"/>
+        </w:numPr>
+        <w:spacing w:line="360" w:lineRule="auto"/>
+        <w:ind w:left="1080"/>
+      </w:pPr>
+      <w:r>
+        <w:t>A user can enter multiple intolerances to excluded (Must be comma separated).</w:t>
+      </w:r>
+      <w:r>
+        <w:t xml:space="preserve"> </w:t>
+      </w:r>
+    </w:p>
+    <w:p>
+      <w:pPr>
+        <w:pStyle w:val="NormalWeb"/>
+        <w:spacing w:line="360" w:lineRule="auto"/>
+        <w:rPr>
+          <w:b/>
+          <w:u w:val="single"/>
+        </w:rPr>
+      </w:pPr>
+    </w:p>
+    <w:p>
+      <w:pPr>
+        <w:pStyle w:val="NormalWeb"/>
+        <w:spacing w:line="360" w:lineRule="auto"/>
+        <w:rPr>
+          <w:b/>
+          <w:u w:val="single"/>
+        </w:rPr>
+      </w:pPr>
+    </w:p>
+    <w:p>
+      <w:pPr>
+        <w:pStyle w:val="NormalWeb"/>
+        <w:spacing w:line="360" w:lineRule="auto"/>
+        <w:rPr>
+          <w:b/>
+          <w:u w:val="single"/>
+        </w:rPr>
+      </w:pPr>
+    </w:p>
+    <w:p>
+      <w:pPr>
+        <w:pStyle w:val="NormalWeb"/>
+        <w:spacing w:line="360" w:lineRule="auto"/>
+      </w:pPr>
+      <w:r>
+        <w:rPr>
+          <w:b/>
+          <w:u w:val="single"/>
+        </w:rPr>
+        <w:lastRenderedPageBreak/>
+        <w:t xml:space="preserve">Search </w:t>
+      </w:r>
+      <w:r>
+        <w:rPr>
+          <w:b/>
+          <w:u w:val="single"/>
+        </w:rPr>
+        <w:t>b</w:t>
+      </w:r>
+      <w:r>
+        <w:rPr>
+          <w:b/>
+          <w:u w:val="single"/>
+        </w:rPr>
+        <w:t xml:space="preserve">y </w:t>
+      </w:r>
+      <w:r>
+        <w:rPr>
+          <w:b/>
+          <w:u w:val="single"/>
+        </w:rPr>
+        <w:t>Image</w:t>
+      </w:r>
+      <w:r>
+        <w:rPr>
+          <w:b/>
+          <w:u w:val="single"/>
+        </w:rPr>
+        <w:t xml:space="preserve"> Page:</w:t>
+      </w:r>
+      <w:r>
+        <w:t xml:space="preserve"> </w:t>
+      </w:r>
+    </w:p>
+    <w:p>
+      <w:pPr>
+        <w:pStyle w:val="NormalWeb"/>
+        <w:numPr>
+          <w:ilvl w:val="0"/>
+          <w:numId w:val="3"/>
+        </w:numPr>
+        <w:spacing w:line="360" w:lineRule="auto"/>
+        <w:ind w:left="698" w:hanging="698"/>
+      </w:pPr>
+      <w:r>
+        <w:t>A user will select “Take Picture” which will load device specific camera.</w:t>
+      </w:r>
+    </w:p>
+    <w:p>
+      <w:pPr>
+        <w:pStyle w:val="NormalWeb"/>
+        <w:numPr>
+          <w:ilvl w:val="0"/>
+          <w:numId w:val="3"/>
+        </w:numPr>
+        <w:spacing w:line="360" w:lineRule="auto"/>
+        <w:ind w:left="698" w:hanging="698"/>
+      </w:pPr>
+      <w:r>
+        <w:t xml:space="preserve">A user will select </w:t>
+      </w:r>
+      <w:proofErr w:type="gramStart"/>
+      <w:r>
+        <w:t>a number of</w:t>
+      </w:r>
+      <w:proofErr w:type="gramEnd"/>
+      <w:r>
+        <w:t xml:space="preserve"> ingredients from the picker selection.</w:t>
+      </w:r>
+    </w:p>
+    <w:p>
+      <w:pPr>
+        <w:pStyle w:val="NormalWeb"/>
+        <w:numPr>
+          <w:ilvl w:val="0"/>
+          <w:numId w:val="3"/>
+        </w:numPr>
+        <w:spacing w:line="360" w:lineRule="auto"/>
+        <w:ind w:left="698" w:hanging="698"/>
+      </w:pPr>
+      <w:r>
+        <w:t>A user will search for a recipe using an im</w:t>
+      </w:r>
       <w:bookmarkStart w:id="0" w:name="_GoBack"/>
       <w:bookmarkEnd w:id="0"/>
-    </w:p>
-    <w:p>
-      <w:pPr>
-        <w:pStyle w:val="NormalWeb"/>
-        <w:spacing w:line="360" w:lineRule="auto"/>
-        <w:rPr>
-          <w:rStyle w:val="Hyperlink"/>
-          <w:u w:val="none"/>
-        </w:rPr>
-      </w:pPr>
-      <w:r>
-        <w:t>Find Your Recipe - Xamarin Application</w:t>
-      </w:r>
-    </w:p>
-    <w:p>
-      <w:pPr>
-        <w:pStyle w:val="NormalWeb"/>
-        <w:spacing w:line="360" w:lineRule="auto"/>
-        <w:rPr>
-          <w:b/>
-          <w:u w:val="single"/>
-        </w:rPr>
-      </w:pPr>
-      <w:r>
-        <w:rPr>
-          <w:b/>
-          <w:u w:val="single"/>
-        </w:rPr>
-        <w:t>Home Page</w:t>
+      <w:r>
+        <w:t>age.</w:t>
+      </w:r>
+    </w:p>
+    <w:p>
+      <w:pPr>
+        <w:pStyle w:val="NormalWeb"/>
+        <w:numPr>
+          <w:ilvl w:val="1"/>
+          <w:numId w:val="3"/>
+        </w:numPr>
+        <w:spacing w:line="360" w:lineRule="auto"/>
+        <w:ind w:left="1080"/>
+      </w:pPr>
+      <w:r>
+        <w:t>The image will be scanned, and objects found will be returned.</w:t>
+      </w:r>
+    </w:p>
+    <w:p>
+      <w:pPr>
+        <w:pStyle w:val="NormalWeb"/>
+        <w:numPr>
+          <w:ilvl w:val="1"/>
+          <w:numId w:val="3"/>
+        </w:numPr>
+        <w:spacing w:line="360" w:lineRule="auto"/>
+        <w:ind w:left="1080"/>
+      </w:pPr>
+      <w:r>
+        <w:t>A page with recipe results will be displayed based on objects found.</w:t>
+      </w:r>
+    </w:p>
+    <w:p>
+      <w:pPr>
+        <w:pStyle w:val="NormalWeb"/>
+        <w:spacing w:line="360" w:lineRule="auto"/>
+      </w:pPr>
+      <w:r>
+        <w:rPr>
+          <w:b/>
+          <w:u w:val="single"/>
+        </w:rPr>
+        <w:t>Favourites</w:t>
+      </w:r>
+      <w:r>
+        <w:rPr>
+          <w:b/>
+          <w:u w:val="single"/>
+        </w:rPr>
+        <w:t xml:space="preserve"> Page:</w:t>
+      </w:r>
+      <w:r>
+        <w:t xml:space="preserve"> </w:t>
+      </w:r>
+    </w:p>
+    <w:p>
+      <w:pPr>
+        <w:pStyle w:val="NormalWeb"/>
+        <w:numPr>
+          <w:ilvl w:val="0"/>
+          <w:numId w:val="3"/>
+        </w:numPr>
+        <w:spacing w:line="360" w:lineRule="auto"/>
+        <w:ind w:left="698" w:hanging="698"/>
+      </w:pPr>
+      <w:r>
+        <w:t>A list of user’s favourite recipes will display if saved.</w:t>
+      </w:r>
+    </w:p>
+    <w:p>
+      <w:pPr>
+        <w:pStyle w:val="NormalWeb"/>
+        <w:numPr>
+          <w:ilvl w:val="0"/>
+          <w:numId w:val="3"/>
+        </w:numPr>
+        <w:spacing w:line="360" w:lineRule="auto"/>
+        <w:ind w:left="698" w:hanging="698"/>
+      </w:pPr>
+      <w:r>
+        <w:t>The user will be able to view more information by selecting recipe.</w:t>
+      </w:r>
+    </w:p>
+    <w:p>
+      <w:pPr>
+        <w:pStyle w:val="NormalWeb"/>
+        <w:numPr>
+          <w:ilvl w:val="0"/>
+          <w:numId w:val="3"/>
+        </w:numPr>
+        <w:spacing w:line="360" w:lineRule="auto"/>
+        <w:ind w:left="698" w:hanging="698"/>
+      </w:pPr>
+      <w:r>
+        <w:t>The user will be able to remove recipe by selecting “DEL”</w:t>
+      </w:r>
+    </w:p>
+    <w:p>
+      <w:pPr>
+        <w:pStyle w:val="NormalWeb"/>
+        <w:numPr>
+          <w:ilvl w:val="1"/>
+          <w:numId w:val="3"/>
+        </w:numPr>
+        <w:spacing w:line="360" w:lineRule="auto"/>
+        <w:ind w:left="1276" w:hanging="567"/>
+      </w:pPr>
+      <w:r>
+        <w:t>Sound will play if turned on.</w:t>
+      </w:r>
+    </w:p>
+    <w:p>
+      <w:pPr>
+        <w:pStyle w:val="NormalWeb"/>
+        <w:spacing w:line="360" w:lineRule="auto"/>
+      </w:pPr>
+      <w:r>
+        <w:rPr>
+          <w:b/>
+          <w:u w:val="single"/>
+        </w:rPr>
+        <w:t>Display Recipe List</w:t>
+      </w:r>
+      <w:r>
+        <w:rPr>
+          <w:b/>
+          <w:u w:val="single"/>
+        </w:rPr>
+        <w:t xml:space="preserve"> Page</w:t>
+      </w:r>
+      <w:r>
+        <w:rPr>
+          <w:b/>
+          <w:u w:val="single"/>
+        </w:rPr>
+        <w:t>s</w:t>
       </w:r>
       <w:r>
         <w:rPr>
@@ -95,6 +652,9 @@
         </w:rPr>
         <w:t>:</w:t>
       </w:r>
+      <w:r>
+        <w:t xml:space="preserve"> </w:t>
+      </w:r>
     </w:p>
     <w:p>
       <w:pPr>
@@ -104,13 +664,10 @@
           <w:numId w:val="3"/>
         </w:numPr>
         <w:spacing w:line="360" w:lineRule="auto"/>
-        <w:ind w:left="709" w:hanging="709"/>
-      </w:pPr>
-      <w:r>
-        <w:t xml:space="preserve">The user will </w:t>
-      </w:r>
-      <w:r>
-        <w:t>select a tabbed page title and the specific page will load.</w:t>
+        <w:ind w:left="698" w:hanging="698"/>
+      </w:pPr>
+      <w:r>
+        <w:t>A list of recipes will display based on query.</w:t>
       </w:r>
     </w:p>
     <w:p>
@@ -121,10 +678,10 @@
           <w:numId w:val="3"/>
         </w:numPr>
         <w:spacing w:line="360" w:lineRule="auto"/>
-        <w:ind w:left="709" w:hanging="709"/>
-      </w:pPr>
-      <w:r>
-        <w:t>On Android the user will swipe the bottom of the screen to change pages.</w:t>
+        <w:ind w:left="698" w:hanging="698"/>
+      </w:pPr>
+      <w:r>
+        <w:t>The user will be able to view more information by selecting recipe.</w:t>
       </w:r>
     </w:p>
     <w:p>
@@ -135,10 +692,47 @@
           <w:numId w:val="3"/>
         </w:numPr>
         <w:spacing w:line="360" w:lineRule="auto"/>
-        <w:ind w:left="709" w:hanging="709"/>
-      </w:pPr>
-      <w:r>
-        <w:t>The user will tap/click a graphic button and the correct page will display.</w:t>
+        <w:ind w:left="698" w:hanging="698"/>
+      </w:pPr>
+      <w:r>
+        <w:t>The user will be able to add recipe to favourites by selecting “ADD”</w:t>
+      </w:r>
+    </w:p>
+    <w:p>
+      <w:pPr>
+        <w:pStyle w:val="NormalWeb"/>
+        <w:numPr>
+          <w:ilvl w:val="1"/>
+          <w:numId w:val="3"/>
+        </w:numPr>
+        <w:spacing w:line="360" w:lineRule="auto"/>
+        <w:ind w:left="1276" w:hanging="567"/>
+      </w:pPr>
+      <w:r>
+        <w:t xml:space="preserve">Success alert will display if added. </w:t>
+      </w:r>
+    </w:p>
+    <w:p>
+      <w:pPr>
+        <w:pStyle w:val="NormalWeb"/>
+        <w:spacing w:line="360" w:lineRule="auto"/>
+      </w:pPr>
+      <w:r>
+        <w:rPr>
+          <w:b/>
+          <w:u w:val="single"/>
+        </w:rPr>
+        <w:t>Recipe Information</w:t>
+      </w:r>
+      <w:r>
+        <w:rPr>
+          <w:b/>
+          <w:u w:val="single"/>
+        </w:rPr>
+        <w:t xml:space="preserve"> Page:</w:t>
+      </w:r>
+      <w:r>
+        <w:t xml:space="preserve"> </w:t>
       </w:r>
     </w:p>
     <w:p>
@@ -149,690 +743,10 @@
           <w:numId w:val="3"/>
         </w:numPr>
         <w:spacing w:line="360" w:lineRule="auto"/>
-        <w:ind w:left="709" w:hanging="709"/>
-      </w:pPr>
-      <w:r>
-        <w:t>Favourite recipes will be displayed if saved.</w:t>
-      </w:r>
-    </w:p>
-    <w:p>
-      <w:pPr>
-        <w:pStyle w:val="NormalWeb"/>
-        <w:numPr>
-          <w:ilvl w:val="1"/>
-          <w:numId w:val="3"/>
-        </w:numPr>
-        <w:spacing w:line="360" w:lineRule="auto"/>
-        <w:ind w:left="1134" w:hanging="425"/>
-      </w:pPr>
-      <w:r>
-        <w:t>If no favourites have been added five template recipes will be loaded in the favourites scroll view.</w:t>
-      </w:r>
-    </w:p>
-    <w:p>
-      <w:pPr>
-        <w:pStyle w:val="NormalWeb"/>
-        <w:numPr>
-          <w:ilvl w:val="0"/>
-          <w:numId w:val="3"/>
-        </w:numPr>
-        <w:spacing w:line="360" w:lineRule="auto"/>
-        <w:ind w:left="709" w:hanging="709"/>
-      </w:pPr>
-      <w:r>
-        <w:t>A selection of random recipes will be displayed in the second horizontal scroll view.</w:t>
-      </w:r>
-    </w:p>
-    <w:p>
-      <w:pPr>
-        <w:pStyle w:val="NormalWeb"/>
-        <w:spacing w:line="360" w:lineRule="auto"/>
-      </w:pPr>
-      <w:r>
-        <w:rPr>
-          <w:b/>
-          <w:u w:val="single"/>
-        </w:rPr>
-        <w:t xml:space="preserve">Search </w:t>
-      </w:r>
-      <w:r>
-        <w:rPr>
-          <w:b/>
-          <w:u w:val="single"/>
-        </w:rPr>
-        <w:t>b</w:t>
-      </w:r>
-      <w:r>
-        <w:rPr>
-          <w:b/>
-          <w:u w:val="single"/>
-        </w:rPr>
-        <w:t>y Ingredients Page:</w:t>
-      </w:r>
-      <w:r>
-        <w:t xml:space="preserve"> </w:t>
-      </w:r>
-    </w:p>
-    <w:p>
-      <w:pPr>
-        <w:pStyle w:val="NormalWeb"/>
-        <w:numPr>
-          <w:ilvl w:val="0"/>
-          <w:numId w:val="3"/>
-        </w:numPr>
-        <w:spacing w:line="360" w:lineRule="auto"/>
         <w:ind w:left="698" w:hanging="698"/>
       </w:pPr>
       <w:r>
-        <w:t>A user will search for recipes using ingredients.</w:t>
-      </w:r>
-    </w:p>
-    <w:p>
-      <w:pPr>
-        <w:pStyle w:val="NormalWeb"/>
-        <w:numPr>
-          <w:ilvl w:val="1"/>
-          <w:numId w:val="3"/>
-        </w:numPr>
-        <w:spacing w:line="360" w:lineRule="auto"/>
-        <w:ind w:left="1080"/>
-      </w:pPr>
-      <w:r>
-        <w:t>Each ingredient will be a string input.</w:t>
-      </w:r>
-    </w:p>
-    <w:p>
-      <w:pPr>
-        <w:pStyle w:val="NormalWeb"/>
-        <w:numPr>
-          <w:ilvl w:val="1"/>
-          <w:numId w:val="3"/>
-        </w:numPr>
-        <w:spacing w:line="360" w:lineRule="auto"/>
-        <w:ind w:left="1080"/>
-      </w:pPr>
-      <w:r>
-        <w:t>If “ADD” button is selected a new input box will be added.</w:t>
-      </w:r>
-    </w:p>
-    <w:p>
-      <w:pPr>
-        <w:pStyle w:val="NormalWeb"/>
-        <w:numPr>
-          <w:ilvl w:val="1"/>
-          <w:numId w:val="3"/>
-        </w:numPr>
-        <w:spacing w:line="360" w:lineRule="auto"/>
-        <w:ind w:left="1080"/>
-      </w:pPr>
-      <w:r>
-        <w:t>If “</w:t>
-      </w:r>
-      <w:r>
-        <w:t>DEL</w:t>
-      </w:r>
-      <w:r>
-        <w:t xml:space="preserve">” button is selected </w:t>
-      </w:r>
-      <w:r>
-        <w:t>an input box will be removed from the bottom.</w:t>
-      </w:r>
-    </w:p>
-    <w:p>
-      <w:pPr>
-        <w:pStyle w:val="NormalWeb"/>
-        <w:numPr>
-          <w:ilvl w:val="1"/>
-          <w:numId w:val="3"/>
-        </w:numPr>
-        <w:spacing w:line="360" w:lineRule="auto"/>
-        <w:ind w:left="1080"/>
-      </w:pPr>
-      <w:r>
-        <w:t xml:space="preserve">The user will click/tap “SEARCH” which will load a new page of recipes. </w:t>
-      </w:r>
-    </w:p>
-    <w:p>
-      <w:pPr>
-        <w:pStyle w:val="NormalWeb"/>
-        <w:spacing w:line="360" w:lineRule="auto"/>
-      </w:pPr>
-      <w:r>
-        <w:rPr>
-          <w:b/>
-          <w:u w:val="single"/>
-        </w:rPr>
-        <w:t xml:space="preserve">Search </w:t>
-      </w:r>
-      <w:r>
-        <w:rPr>
-          <w:b/>
-          <w:u w:val="single"/>
-        </w:rPr>
-        <w:t>b</w:t>
-      </w:r>
-      <w:r>
-        <w:rPr>
-          <w:b/>
-          <w:u w:val="single"/>
-        </w:rPr>
-        <w:t>y Ingredients Page:</w:t>
-      </w:r>
-      <w:r>
-        <w:t xml:space="preserve"> </w:t>
-      </w:r>
-    </w:p>
-    <w:p>
-      <w:pPr>
-        <w:pStyle w:val="NormalWeb"/>
-        <w:numPr>
-          <w:ilvl w:val="0"/>
-          <w:numId w:val="3"/>
-        </w:numPr>
-        <w:spacing w:line="360" w:lineRule="auto"/>
-        <w:ind w:left="698" w:hanging="698"/>
-      </w:pPr>
-      <w:r>
-        <w:t>A user will search for a specific recipe</w:t>
-      </w:r>
-      <w:r>
-        <w:t>.</w:t>
-      </w:r>
-    </w:p>
-    <w:p>
-      <w:pPr>
-        <w:pStyle w:val="NormalWeb"/>
-        <w:numPr>
-          <w:ilvl w:val="1"/>
-          <w:numId w:val="3"/>
-        </w:numPr>
-        <w:spacing w:line="360" w:lineRule="auto"/>
-        <w:ind w:left="1080"/>
-      </w:pPr>
-      <w:r>
-        <w:t xml:space="preserve">Each </w:t>
-      </w:r>
-      <w:r>
-        <w:t>input</w:t>
-      </w:r>
-      <w:r>
-        <w:t xml:space="preserve"> will be a string input.</w:t>
-      </w:r>
-    </w:p>
-    <w:p>
-      <w:pPr>
-        <w:pStyle w:val="NormalWeb"/>
-        <w:numPr>
-          <w:ilvl w:val="1"/>
-          <w:numId w:val="3"/>
-        </w:numPr>
-        <w:spacing w:line="360" w:lineRule="auto"/>
-        <w:ind w:left="1080"/>
-      </w:pPr>
-      <w:r>
-        <w:t>To search</w:t>
-      </w:r>
-      <w:r>
-        <w:t>,</w:t>
-      </w:r>
-      <w:r>
-        <w:t xml:space="preserve"> recipe name must be entered.</w:t>
-      </w:r>
-    </w:p>
-    <w:p>
-      <w:pPr>
-        <w:pStyle w:val="NormalWeb"/>
-        <w:numPr>
-          <w:ilvl w:val="1"/>
-          <w:numId w:val="3"/>
-        </w:numPr>
-        <w:spacing w:line="360" w:lineRule="auto"/>
-        <w:ind w:left="1080"/>
-      </w:pPr>
-      <w:r>
-        <w:t>A user can enter one single diet input</w:t>
-      </w:r>
-      <w:r>
-        <w:t>.</w:t>
-      </w:r>
-    </w:p>
-    <w:p>
-      <w:pPr>
-        <w:pStyle w:val="NormalWeb"/>
-        <w:numPr>
-          <w:ilvl w:val="1"/>
-          <w:numId w:val="3"/>
-        </w:numPr>
-        <w:spacing w:line="360" w:lineRule="auto"/>
-        <w:ind w:left="1080"/>
-      </w:pPr>
-      <w:r>
-        <w:t>A user can enter multiple ingredients to excluded (Must be comma separated)</w:t>
-      </w:r>
-      <w:r>
-        <w:t>.</w:t>
-      </w:r>
-    </w:p>
-    <w:p>
-      <w:pPr>
-        <w:pStyle w:val="NormalWeb"/>
-        <w:numPr>
-          <w:ilvl w:val="1"/>
-          <w:numId w:val="3"/>
-        </w:numPr>
-        <w:spacing w:line="360" w:lineRule="auto"/>
-        <w:ind w:left="1080"/>
-      </w:pPr>
-      <w:r>
-        <w:t xml:space="preserve">A user can enter multiple </w:t>
-      </w:r>
-      <w:r>
-        <w:t>intolerances</w:t>
-      </w:r>
-      <w:r>
-        <w:t xml:space="preserve"> to excluded (Must be comma separated).</w:t>
-      </w:r>
-    </w:p>
-    <w:p>
-      <w:pPr>
-        <w:pStyle w:val="NormalWeb"/>
-        <w:numPr>
-          <w:ilvl w:val="1"/>
-          <w:numId w:val="3"/>
-        </w:numPr>
-        <w:spacing w:line="360" w:lineRule="auto"/>
-        <w:ind w:left="1080"/>
-      </w:pPr>
-      <w:r>
-        <w:t xml:space="preserve">The user will click/tap “SEARCH” which will load a new page of recipes. </w:t>
-      </w:r>
-    </w:p>
-    <w:p>
-      <w:pPr>
-        <w:pStyle w:val="NormalWeb"/>
-        <w:spacing w:line="360" w:lineRule="auto"/>
-      </w:pPr>
-    </w:p>
-    <w:p>
-      <w:pPr>
-        <w:pStyle w:val="NormalWeb"/>
-        <w:spacing w:line="360" w:lineRule="auto"/>
-      </w:pPr>
-    </w:p>
-    <w:p>
-      <w:pPr>
-        <w:pStyle w:val="NormalWeb"/>
-        <w:spacing w:line="360" w:lineRule="auto"/>
-      </w:pPr>
-      <w:r>
-        <w:rPr>
-          <w:b/>
-          <w:u w:val="single"/>
-        </w:rPr>
-        <w:lastRenderedPageBreak/>
-        <w:t xml:space="preserve">Search </w:t>
-      </w:r>
-      <w:r>
-        <w:rPr>
-          <w:b/>
-          <w:u w:val="single"/>
-        </w:rPr>
-        <w:t>b</w:t>
-      </w:r>
-      <w:r>
-        <w:rPr>
-          <w:b/>
-          <w:u w:val="single"/>
-        </w:rPr>
-        <w:t xml:space="preserve">y </w:t>
-      </w:r>
-      <w:r>
-        <w:rPr>
-          <w:b/>
-          <w:u w:val="single"/>
-        </w:rPr>
-        <w:t>Image</w:t>
-      </w:r>
-      <w:r>
-        <w:rPr>
-          <w:b/>
-          <w:u w:val="single"/>
-        </w:rPr>
-        <w:t xml:space="preserve"> Page:</w:t>
-      </w:r>
-      <w:r>
-        <w:t xml:space="preserve"> </w:t>
-      </w:r>
-    </w:p>
-    <w:p>
-      <w:pPr>
-        <w:pStyle w:val="NormalWeb"/>
-        <w:numPr>
-          <w:ilvl w:val="0"/>
-          <w:numId w:val="3"/>
-        </w:numPr>
-        <w:spacing w:line="360" w:lineRule="auto"/>
-        <w:ind w:left="698" w:hanging="698"/>
-      </w:pPr>
-      <w:r>
-        <w:t>A user will search for a recipe</w:t>
-      </w:r>
-      <w:r>
-        <w:t xml:space="preserve"> using an image</w:t>
-      </w:r>
-      <w:r>
-        <w:t>.</w:t>
-      </w:r>
-    </w:p>
-    <w:p>
-      <w:pPr>
-        <w:pStyle w:val="NormalWeb"/>
-        <w:numPr>
-          <w:ilvl w:val="0"/>
-          <w:numId w:val="3"/>
-        </w:numPr>
-        <w:spacing w:line="360" w:lineRule="auto"/>
-        <w:ind w:left="698" w:hanging="698"/>
-      </w:pPr>
-      <w:r>
-        <w:t xml:space="preserve">A user will select </w:t>
-      </w:r>
-      <w:proofErr w:type="gramStart"/>
-      <w:r>
-        <w:t>a number of</w:t>
-      </w:r>
-      <w:proofErr w:type="gramEnd"/>
-      <w:r>
-        <w:t xml:space="preserve"> ingredients from the picker selection.</w:t>
-      </w:r>
-    </w:p>
-    <w:p>
-      <w:pPr>
-        <w:pStyle w:val="NormalWeb"/>
-        <w:numPr>
-          <w:ilvl w:val="0"/>
-          <w:numId w:val="3"/>
-        </w:numPr>
-        <w:spacing w:line="360" w:lineRule="auto"/>
-        <w:ind w:left="698" w:hanging="698"/>
-      </w:pPr>
-      <w:r>
-        <w:t>A user will select “Take Picture” which will load device specific camera.</w:t>
-      </w:r>
-    </w:p>
-    <w:p>
-      <w:pPr>
-        <w:pStyle w:val="NormalWeb"/>
-        <w:numPr>
-          <w:ilvl w:val="0"/>
-          <w:numId w:val="3"/>
-        </w:numPr>
-        <w:spacing w:line="360" w:lineRule="auto"/>
-        <w:ind w:left="698" w:hanging="698"/>
-      </w:pPr>
-      <w:r>
-        <w:t>The user will click/tap “SEARCH”</w:t>
-      </w:r>
-    </w:p>
-    <w:p>
-      <w:pPr>
-        <w:pStyle w:val="NormalWeb"/>
-        <w:numPr>
-          <w:ilvl w:val="1"/>
-          <w:numId w:val="3"/>
-        </w:numPr>
-        <w:spacing w:line="360" w:lineRule="auto"/>
-        <w:ind w:left="1080"/>
-      </w:pPr>
-      <w:r>
-        <w:t>The image will be scanned, and objects found will be returned.</w:t>
-      </w:r>
-    </w:p>
-    <w:p>
-      <w:pPr>
-        <w:pStyle w:val="NormalWeb"/>
-        <w:numPr>
-          <w:ilvl w:val="1"/>
-          <w:numId w:val="3"/>
-        </w:numPr>
-        <w:spacing w:line="360" w:lineRule="auto"/>
-        <w:ind w:left="1080"/>
-      </w:pPr>
-      <w:r>
-        <w:t>A page with recipe results will be displayed based on objects found.</w:t>
-      </w:r>
-    </w:p>
-    <w:p>
-      <w:pPr>
-        <w:pStyle w:val="NormalWeb"/>
-        <w:spacing w:line="360" w:lineRule="auto"/>
-      </w:pPr>
-      <w:r>
-        <w:rPr>
-          <w:b/>
-          <w:u w:val="single"/>
-        </w:rPr>
-        <w:t>Favourites</w:t>
-      </w:r>
-      <w:r>
-        <w:rPr>
-          <w:b/>
-          <w:u w:val="single"/>
-        </w:rPr>
-        <w:t xml:space="preserve"> Page:</w:t>
-      </w:r>
-      <w:r>
-        <w:t xml:space="preserve"> </w:t>
-      </w:r>
-    </w:p>
-    <w:p>
-      <w:pPr>
-        <w:pStyle w:val="NormalWeb"/>
-        <w:numPr>
-          <w:ilvl w:val="0"/>
-          <w:numId w:val="3"/>
-        </w:numPr>
-        <w:spacing w:line="360" w:lineRule="auto"/>
-        <w:ind w:left="698" w:hanging="698"/>
-      </w:pPr>
-      <w:r>
-        <w:t>A list of user’s favourite recipes will display if saved.</w:t>
-      </w:r>
-    </w:p>
-    <w:p>
-      <w:pPr>
-        <w:pStyle w:val="NormalWeb"/>
-        <w:numPr>
-          <w:ilvl w:val="0"/>
-          <w:numId w:val="3"/>
-        </w:numPr>
-        <w:spacing w:line="360" w:lineRule="auto"/>
-        <w:ind w:left="698" w:hanging="698"/>
-      </w:pPr>
-      <w:r>
-        <w:t>The user will be able to view more information by selecting recipe.</w:t>
-      </w:r>
-    </w:p>
-    <w:p>
-      <w:pPr>
-        <w:pStyle w:val="NormalWeb"/>
-        <w:numPr>
-          <w:ilvl w:val="0"/>
-          <w:numId w:val="3"/>
-        </w:numPr>
-        <w:spacing w:line="360" w:lineRule="auto"/>
-        <w:ind w:left="698" w:hanging="698"/>
-      </w:pPr>
-      <w:r>
-        <w:t>The user will be able to remove recipe by selecting “DEL”</w:t>
-      </w:r>
-    </w:p>
-    <w:p>
-      <w:pPr>
-        <w:pStyle w:val="NormalWeb"/>
-        <w:numPr>
-          <w:ilvl w:val="1"/>
-          <w:numId w:val="3"/>
-        </w:numPr>
-        <w:spacing w:line="360" w:lineRule="auto"/>
-        <w:ind w:left="1276" w:hanging="567"/>
-      </w:pPr>
-      <w:r>
-        <w:t>Sound will play if turned on.</w:t>
-      </w:r>
-    </w:p>
-    <w:p>
-      <w:pPr>
-        <w:pStyle w:val="NormalWeb"/>
-        <w:spacing w:line="360" w:lineRule="auto"/>
-      </w:pPr>
-      <w:r>
-        <w:rPr>
-          <w:b/>
-          <w:u w:val="single"/>
-        </w:rPr>
-        <w:t>Display Recipe List</w:t>
-      </w:r>
-      <w:r>
-        <w:rPr>
-          <w:b/>
-          <w:u w:val="single"/>
-        </w:rPr>
-        <w:t xml:space="preserve"> Page</w:t>
-      </w:r>
-      <w:r>
-        <w:rPr>
-          <w:b/>
-          <w:u w:val="single"/>
-        </w:rPr>
-        <w:t>s</w:t>
-      </w:r>
-      <w:r>
-        <w:rPr>
-          <w:b/>
-          <w:u w:val="single"/>
-        </w:rPr>
-        <w:t>:</w:t>
-      </w:r>
-      <w:r>
-        <w:t xml:space="preserve"> </w:t>
-      </w:r>
-    </w:p>
-    <w:p>
-      <w:pPr>
-        <w:pStyle w:val="NormalWeb"/>
-        <w:numPr>
-          <w:ilvl w:val="0"/>
-          <w:numId w:val="3"/>
-        </w:numPr>
-        <w:spacing w:line="360" w:lineRule="auto"/>
-        <w:ind w:left="698" w:hanging="698"/>
-      </w:pPr>
-      <w:r>
-        <w:t xml:space="preserve">A list of recipes will display </w:t>
-      </w:r>
-      <w:r>
-        <w:t>based on query.</w:t>
-      </w:r>
-    </w:p>
-    <w:p>
-      <w:pPr>
-        <w:pStyle w:val="NormalWeb"/>
-        <w:numPr>
-          <w:ilvl w:val="0"/>
-          <w:numId w:val="3"/>
-        </w:numPr>
-        <w:spacing w:line="360" w:lineRule="auto"/>
-        <w:ind w:left="698" w:hanging="698"/>
-      </w:pPr>
-      <w:r>
-        <w:t>The user will be able to view more information by selecting recipe.</w:t>
-      </w:r>
-    </w:p>
-    <w:p>
-      <w:pPr>
-        <w:pStyle w:val="NormalWeb"/>
-        <w:numPr>
-          <w:ilvl w:val="0"/>
-          <w:numId w:val="3"/>
-        </w:numPr>
-        <w:spacing w:line="360" w:lineRule="auto"/>
-        <w:ind w:left="698" w:hanging="698"/>
-      </w:pPr>
-      <w:r>
-        <w:t xml:space="preserve">The user will be able to </w:t>
-      </w:r>
-      <w:r>
-        <w:t xml:space="preserve">add </w:t>
-      </w:r>
-      <w:r>
-        <w:t xml:space="preserve">recipe </w:t>
-      </w:r>
-      <w:r>
-        <w:t xml:space="preserve">to favourites </w:t>
-      </w:r>
-      <w:r>
-        <w:t>by selecting “</w:t>
-      </w:r>
-      <w:r>
-        <w:t>ADD</w:t>
-      </w:r>
-      <w:r>
-        <w:t>”</w:t>
-      </w:r>
-    </w:p>
-    <w:p>
-      <w:pPr>
-        <w:pStyle w:val="NormalWeb"/>
-        <w:numPr>
-          <w:ilvl w:val="1"/>
-          <w:numId w:val="3"/>
-        </w:numPr>
-        <w:spacing w:line="360" w:lineRule="auto"/>
-        <w:ind w:left="1276" w:hanging="567"/>
-      </w:pPr>
-      <w:r>
-        <w:t xml:space="preserve">Success alert will display if added. </w:t>
-      </w:r>
-    </w:p>
-    <w:p>
-      <w:pPr>
-        <w:pStyle w:val="NormalWeb"/>
-        <w:spacing w:line="360" w:lineRule="auto"/>
-      </w:pPr>
-      <w:r>
-        <w:rPr>
-          <w:b/>
-          <w:u w:val="single"/>
-        </w:rPr>
-        <w:t>Recipe Information</w:t>
-      </w:r>
-      <w:r>
-        <w:rPr>
-          <w:b/>
-          <w:u w:val="single"/>
-        </w:rPr>
-        <w:t xml:space="preserve"> Page:</w:t>
-      </w:r>
-      <w:r>
-        <w:t xml:space="preserve"> </w:t>
-      </w:r>
-    </w:p>
-    <w:p>
-      <w:pPr>
-        <w:pStyle w:val="NormalWeb"/>
-        <w:numPr>
-          <w:ilvl w:val="0"/>
-          <w:numId w:val="3"/>
-        </w:numPr>
-        <w:spacing w:line="360" w:lineRule="auto"/>
-        <w:ind w:left="698" w:hanging="698"/>
-      </w:pPr>
-      <w:r>
-        <w:t>Recipe information will be displayed once loaded</w:t>
-      </w:r>
-      <w:r>
-        <w:t>.</w:t>
+        <w:t>Recipe information will be displayed once loaded.</w:t>
       </w:r>
     </w:p>
     <w:sectPr>
@@ -1360,6 +1274,7 @@
     <w:lsdException w:name="HTML Sample" w:semiHidden="1" w:unhideWhenUsed="1"/>
     <w:lsdException w:name="HTML Typewriter" w:semiHidden="1" w:unhideWhenUsed="1"/>
     <w:lsdException w:name="HTML Variable" w:semiHidden="1" w:unhideWhenUsed="1"/>
+    <w:lsdException w:name="Normal Table" w:semiHidden="1" w:unhideWhenUsed="1"/>
     <w:lsdException w:name="annotation subject" w:semiHidden="1" w:unhideWhenUsed="1"/>
     <w:lsdException w:name="No List" w:semiHidden="1" w:unhideWhenUsed="1"/>
     <w:lsdException w:name="Outline List 1" w:semiHidden="1" w:unhideWhenUsed="1"/>
@@ -1406,8 +1321,10 @@
     <w:lsdException w:name="Table Subtle 2" w:semiHidden="1" w:unhideWhenUsed="1"/>
     <w:lsdException w:name="Table Web 1" w:semiHidden="1" w:unhideWhenUsed="1"/>
     <w:lsdException w:name="Table Web 2" w:semiHidden="1" w:unhideWhenUsed="1"/>
+    <w:lsdException w:name="Table Web 3" w:semiHidden="1" w:unhideWhenUsed="1"/>
     <w:lsdException w:name="Balloon Text" w:semiHidden="1" w:unhideWhenUsed="1"/>
     <w:lsdException w:name="Table Grid" w:uiPriority="59"/>
+    <w:lsdException w:name="Table Theme" w:semiHidden="1" w:unhideWhenUsed="1"/>
     <w:lsdException w:name="Placeholder Text" w:semiHidden="1"/>
     <w:lsdException w:name="No Spacing" w:uiPriority="1" w:qFormat="1"/>
     <w:lsdException w:name="Light Shading" w:uiPriority="60"/>

</xml_diff>

<commit_message>
Added application images and added images to BRD.
</commit_message>
<xml_diff>
--- a/Business Requirements Document.docx
+++ b/Business Requirements Document.docx
@@ -188,6 +188,58 @@
       </w:pPr>
       <w:r>
         <w:rPr>
+          <w:noProof/>
+        </w:rPr>
+        <w:drawing>
+          <wp:inline distT="0" distB="0" distL="0" distR="0" wp14:anchorId="0ACD6EC4" wp14:editId="6331E937">
+            <wp:extent cx="2001182" cy="3185160"/>
+            <wp:effectExtent l="0" t="0" r="0" b="0"/>
+            <wp:docPr id="1" name="Picture 1"/>
+            <wp:cNvGraphicFramePr>
+              <a:graphicFrameLocks xmlns:a="http://schemas.openxmlformats.org/drawingml/2006/main" noChangeAspect="1"/>
+            </wp:cNvGraphicFramePr>
+            <a:graphic xmlns:a="http://schemas.openxmlformats.org/drawingml/2006/main">
+              <a:graphicData uri="http://schemas.openxmlformats.org/drawingml/2006/picture">
+                <pic:pic xmlns:pic="http://schemas.openxmlformats.org/drawingml/2006/picture">
+                  <pic:nvPicPr>
+                    <pic:cNvPr id="1" name="HomePage.JPG"/>
+                    <pic:cNvPicPr/>
+                  </pic:nvPicPr>
+                  <pic:blipFill>
+                    <a:blip r:embed="rId5" cstate="print">
+                      <a:extLst>
+                        <a:ext uri="{28A0092B-C50C-407E-A947-70E740481C1C}">
+                          <a14:useLocalDpi xmlns:a14="http://schemas.microsoft.com/office/drawing/2010/main" val="0"/>
+                        </a:ext>
+                      </a:extLst>
+                    </a:blip>
+                    <a:stretch>
+                      <a:fillRect/>
+                    </a:stretch>
+                  </pic:blipFill>
+                  <pic:spPr>
+                    <a:xfrm>
+                      <a:off x="0" y="0"/>
+                      <a:ext cx="2038307" cy="3244249"/>
+                    </a:xfrm>
+                    <a:prstGeom prst="rect">
+                      <a:avLst/>
+                    </a:prstGeom>
+                  </pic:spPr>
+                </pic:pic>
+              </a:graphicData>
+            </a:graphic>
+          </wp:inline>
+        </w:drawing>
+      </w:r>
+    </w:p>
+    <w:p>
+      <w:pPr>
+        <w:pStyle w:val="NormalWeb"/>
+        <w:spacing w:line="360" w:lineRule="auto"/>
+      </w:pPr>
+      <w:r>
+        <w:rPr>
           <w:b/>
           <w:u w:val="single"/>
         </w:rPr>
@@ -269,6 +321,72 @@
       <w:pPr>
         <w:pStyle w:val="NormalWeb"/>
         <w:spacing w:line="360" w:lineRule="auto"/>
+        <w:rPr>
+          <w:b/>
+          <w:u w:val="single"/>
+        </w:rPr>
+      </w:pPr>
+      <w:r>
+        <w:rPr>
+          <w:b/>
+          <w:noProof/>
+          <w:u w:val="single"/>
+        </w:rPr>
+        <w:lastRenderedPageBreak/>
+        <w:drawing>
+          <wp:inline distT="0" distB="0" distL="0" distR="0" wp14:anchorId="670F4EDD" wp14:editId="3F49931B">
+            <wp:extent cx="3116580" cy="2231373"/>
+            <wp:effectExtent l="0" t="0" r="7620" b="0"/>
+            <wp:docPr id="2" name="Picture 2"/>
+            <wp:cNvGraphicFramePr>
+              <a:graphicFrameLocks xmlns:a="http://schemas.openxmlformats.org/drawingml/2006/main" noChangeAspect="1"/>
+            </wp:cNvGraphicFramePr>
+            <a:graphic xmlns:a="http://schemas.openxmlformats.org/drawingml/2006/main">
+              <a:graphicData uri="http://schemas.openxmlformats.org/drawingml/2006/picture">
+                <pic:pic xmlns:pic="http://schemas.openxmlformats.org/drawingml/2006/picture">
+                  <pic:nvPicPr>
+                    <pic:cNvPr id="2" name="SearchByIngredients.JPG"/>
+                    <pic:cNvPicPr/>
+                  </pic:nvPicPr>
+                  <pic:blipFill rotWithShape="1">
+                    <a:blip r:embed="rId6">
+                      <a:extLst>
+                        <a:ext uri="{28A0092B-C50C-407E-A947-70E740481C1C}">
+                          <a14:useLocalDpi xmlns:a14="http://schemas.microsoft.com/office/drawing/2010/main" val="0"/>
+                        </a:ext>
+                      </a:extLst>
+                    </a:blip>
+                    <a:srcRect b="21167"/>
+                    <a:stretch/>
+                  </pic:blipFill>
+                  <pic:spPr bwMode="auto">
+                    <a:xfrm>
+                      <a:off x="0" y="0"/>
+                      <a:ext cx="3143488" cy="2250638"/>
+                    </a:xfrm>
+                    <a:prstGeom prst="rect">
+                      <a:avLst/>
+                    </a:prstGeom>
+                    <a:ln>
+                      <a:noFill/>
+                    </a:ln>
+                    <a:extLst>
+                      <a:ext uri="{53640926-AAD7-44D8-BBD7-CCE9431645EC}">
+                        <a14:shadowObscured xmlns:a14="http://schemas.microsoft.com/office/drawing/2010/main"/>
+                      </a:ext>
+                    </a:extLst>
+                  </pic:spPr>
+                </pic:pic>
+              </a:graphicData>
+            </a:graphic>
+          </wp:inline>
+        </w:drawing>
+      </w:r>
+    </w:p>
+    <w:p>
+      <w:pPr>
+        <w:pStyle w:val="NormalWeb"/>
+        <w:spacing w:line="360" w:lineRule="auto"/>
       </w:pPr>
       <w:r>
         <w:rPr>
@@ -289,7 +407,21 @@
           <w:b/>
           <w:u w:val="single"/>
         </w:rPr>
-        <w:t>y Ingredients Page:</w:t>
+        <w:t xml:space="preserve">y </w:t>
+      </w:r>
+      <w:r>
+        <w:rPr>
+          <w:b/>
+          <w:u w:val="single"/>
+        </w:rPr>
+        <w:t>Recipe</w:t>
+      </w:r>
+      <w:r>
+        <w:rPr>
+          <w:b/>
+          <w:u w:val="single"/>
+        </w:rPr>
+        <w:t xml:space="preserve"> Page:</w:t>
       </w:r>
       <w:r>
         <w:t xml:space="preserve"> </w:t>
@@ -386,65 +518,253 @@
       <w:pPr>
         <w:pStyle w:val="NormalWeb"/>
         <w:spacing w:line="360" w:lineRule="auto"/>
-        <w:rPr>
-          <w:b/>
-          <w:u w:val="single"/>
-        </w:rPr>
-      </w:pPr>
-    </w:p>
-    <w:p>
-      <w:pPr>
-        <w:pStyle w:val="NormalWeb"/>
-        <w:spacing w:line="360" w:lineRule="auto"/>
-        <w:rPr>
-          <w:b/>
-          <w:u w:val="single"/>
-        </w:rPr>
-      </w:pPr>
-    </w:p>
-    <w:p>
-      <w:pPr>
-        <w:pStyle w:val="NormalWeb"/>
-        <w:spacing w:line="360" w:lineRule="auto"/>
-        <w:rPr>
-          <w:b/>
-          <w:u w:val="single"/>
-        </w:rPr>
-      </w:pPr>
-    </w:p>
-    <w:p>
-      <w:pPr>
-        <w:pStyle w:val="NormalWeb"/>
-        <w:spacing w:line="360" w:lineRule="auto"/>
-      </w:pPr>
-      <w:r>
-        <w:rPr>
-          <w:b/>
+      </w:pPr>
+      <w:r>
+        <w:rPr>
+          <w:noProof/>
+        </w:rPr>
+        <w:drawing>
+          <wp:inline distT="0" distB="0" distL="0" distR="0" wp14:anchorId="31684D63" wp14:editId="7BA92061">
+            <wp:extent cx="2927985" cy="2065020"/>
+            <wp:effectExtent l="0" t="0" r="5715" b="0"/>
+            <wp:docPr id="3" name="Picture 3"/>
+            <wp:cNvGraphicFramePr>
+              <a:graphicFrameLocks xmlns:a="http://schemas.openxmlformats.org/drawingml/2006/main" noChangeAspect="1"/>
+            </wp:cNvGraphicFramePr>
+            <a:graphic xmlns:a="http://schemas.openxmlformats.org/drawingml/2006/main">
+              <a:graphicData uri="http://schemas.openxmlformats.org/drawingml/2006/picture">
+                <pic:pic xmlns:pic="http://schemas.openxmlformats.org/drawingml/2006/picture">
+                  <pic:nvPicPr>
+                    <pic:cNvPr id="3" name="SearchByRecipe.JPG"/>
+                    <pic:cNvPicPr/>
+                  </pic:nvPicPr>
+                  <pic:blipFill rotWithShape="1">
+                    <a:blip r:embed="rId7">
+                      <a:extLst>
+                        <a:ext uri="{28A0092B-C50C-407E-A947-70E740481C1C}">
+                          <a14:useLocalDpi xmlns:a14="http://schemas.microsoft.com/office/drawing/2010/main" val="0"/>
+                        </a:ext>
+                      </a:extLst>
+                    </a:blip>
+                    <a:srcRect b="17364"/>
+                    <a:stretch/>
+                  </pic:blipFill>
+                  <pic:spPr bwMode="auto">
+                    <a:xfrm>
+                      <a:off x="0" y="0"/>
+                      <a:ext cx="2937870" cy="2071992"/>
+                    </a:xfrm>
+                    <a:prstGeom prst="rect">
+                      <a:avLst/>
+                    </a:prstGeom>
+                    <a:ln>
+                      <a:noFill/>
+                    </a:ln>
+                    <a:extLst>
+                      <a:ext uri="{53640926-AAD7-44D8-BBD7-CCE9431645EC}">
+                        <a14:shadowObscured xmlns:a14="http://schemas.microsoft.com/office/drawing/2010/main"/>
+                      </a:ext>
+                    </a:extLst>
+                  </pic:spPr>
+                </pic:pic>
+              </a:graphicData>
+            </a:graphic>
+          </wp:inline>
+        </w:drawing>
+      </w:r>
+    </w:p>
+    <w:p>
+      <w:pPr>
+        <w:pStyle w:val="NormalWeb"/>
+        <w:spacing w:line="360" w:lineRule="auto"/>
+      </w:pPr>
+      <w:r>
+        <w:rPr>
+          <w:b/>
+          <w:u w:val="single"/>
+        </w:rPr>
+        <w:t xml:space="preserve">Search </w:t>
+      </w:r>
+      <w:r>
+        <w:rPr>
+          <w:b/>
+          <w:u w:val="single"/>
+        </w:rPr>
+        <w:t>b</w:t>
+      </w:r>
+      <w:r>
+        <w:rPr>
+          <w:b/>
+          <w:u w:val="single"/>
+        </w:rPr>
+        <w:t xml:space="preserve">y </w:t>
+      </w:r>
+      <w:r>
+        <w:rPr>
+          <w:b/>
+          <w:u w:val="single"/>
+        </w:rPr>
+        <w:t>Image</w:t>
+      </w:r>
+      <w:r>
+        <w:rPr>
+          <w:b/>
+          <w:u w:val="single"/>
+        </w:rPr>
+        <w:t xml:space="preserve"> Page:</w:t>
+      </w:r>
+      <w:r>
+        <w:t xml:space="preserve"> </w:t>
+      </w:r>
+    </w:p>
+    <w:p>
+      <w:pPr>
+        <w:pStyle w:val="NormalWeb"/>
+        <w:numPr>
+          <w:ilvl w:val="0"/>
+          <w:numId w:val="3"/>
+        </w:numPr>
+        <w:spacing w:line="360" w:lineRule="auto"/>
+        <w:ind w:left="698" w:hanging="698"/>
+      </w:pPr>
+      <w:r>
+        <w:t>A user will select “Take Picture” which will load device specific camera.</w:t>
+      </w:r>
+    </w:p>
+    <w:p>
+      <w:pPr>
+        <w:pStyle w:val="NormalWeb"/>
+        <w:numPr>
+          <w:ilvl w:val="0"/>
+          <w:numId w:val="3"/>
+        </w:numPr>
+        <w:spacing w:line="360" w:lineRule="auto"/>
+        <w:ind w:left="698" w:hanging="698"/>
+      </w:pPr>
+      <w:r>
+        <w:t xml:space="preserve">A user will select </w:t>
+      </w:r>
+      <w:proofErr w:type="gramStart"/>
+      <w:r>
+        <w:t>a number of</w:t>
+      </w:r>
+      <w:proofErr w:type="gramEnd"/>
+      <w:r>
+        <w:t xml:space="preserve"> ingredients from the picker selection.</w:t>
+      </w:r>
+    </w:p>
+    <w:p>
+      <w:pPr>
+        <w:pStyle w:val="NormalWeb"/>
+        <w:numPr>
+          <w:ilvl w:val="0"/>
+          <w:numId w:val="3"/>
+        </w:numPr>
+        <w:spacing w:line="360" w:lineRule="auto"/>
+        <w:ind w:left="698" w:hanging="698"/>
+      </w:pPr>
+      <w:r>
+        <w:t>A user will search for a recipe using an image.</w:t>
+      </w:r>
+    </w:p>
+    <w:p>
+      <w:pPr>
+        <w:pStyle w:val="NormalWeb"/>
+        <w:numPr>
+          <w:ilvl w:val="1"/>
+          <w:numId w:val="3"/>
+        </w:numPr>
+        <w:spacing w:line="360" w:lineRule="auto"/>
+        <w:ind w:left="1080"/>
+      </w:pPr>
+      <w:r>
+        <w:t>The image will be scanned, and objects found will be returned.</w:t>
+      </w:r>
+    </w:p>
+    <w:p>
+      <w:pPr>
+        <w:pStyle w:val="NormalWeb"/>
+        <w:numPr>
+          <w:ilvl w:val="1"/>
+          <w:numId w:val="3"/>
+        </w:numPr>
+        <w:spacing w:line="360" w:lineRule="auto"/>
+        <w:ind w:left="1080"/>
+      </w:pPr>
+      <w:r>
+        <w:t>A page with recipe results will be displayed based on objects found.</w:t>
+      </w:r>
+    </w:p>
+    <w:p>
+      <w:pPr>
+        <w:pStyle w:val="NormalWeb"/>
+        <w:spacing w:line="360" w:lineRule="auto"/>
+        <w:rPr>
+          <w:b/>
+          <w:u w:val="single"/>
+        </w:rPr>
+      </w:pPr>
+      <w:r>
+        <w:rPr>
+          <w:b/>
+          <w:noProof/>
           <w:u w:val="single"/>
         </w:rPr>
         <w:lastRenderedPageBreak/>
-        <w:t xml:space="preserve">Search </w:t>
-      </w:r>
-      <w:r>
-        <w:rPr>
-          <w:b/>
-          <w:u w:val="single"/>
-        </w:rPr>
-        <w:t>b</w:t>
-      </w:r>
-      <w:r>
-        <w:rPr>
-          <w:b/>
-          <w:u w:val="single"/>
-        </w:rPr>
-        <w:t xml:space="preserve">y </w:t>
-      </w:r>
-      <w:r>
-        <w:rPr>
-          <w:b/>
-          <w:u w:val="single"/>
-        </w:rPr>
-        <w:t>Image</w:t>
+        <w:drawing>
+          <wp:inline distT="0" distB="0" distL="0" distR="0" wp14:anchorId="15E5FA08" wp14:editId="065E8766">
+            <wp:extent cx="2941320" cy="4019489"/>
+            <wp:effectExtent l="0" t="0" r="0" b="635"/>
+            <wp:docPr id="4" name="Picture 4"/>
+            <wp:cNvGraphicFramePr>
+              <a:graphicFrameLocks xmlns:a="http://schemas.openxmlformats.org/drawingml/2006/main" noChangeAspect="1"/>
+            </wp:cNvGraphicFramePr>
+            <a:graphic xmlns:a="http://schemas.openxmlformats.org/drawingml/2006/main">
+              <a:graphicData uri="http://schemas.openxmlformats.org/drawingml/2006/picture">
+                <pic:pic xmlns:pic="http://schemas.openxmlformats.org/drawingml/2006/picture">
+                  <pic:nvPicPr>
+                    <pic:cNvPr id="4" name="SearchByImage.JPG"/>
+                    <pic:cNvPicPr/>
+                  </pic:nvPicPr>
+                  <pic:blipFill>
+                    <a:blip r:embed="rId8">
+                      <a:extLst>
+                        <a:ext uri="{28A0092B-C50C-407E-A947-70E740481C1C}">
+                          <a14:useLocalDpi xmlns:a14="http://schemas.microsoft.com/office/drawing/2010/main" val="0"/>
+                        </a:ext>
+                      </a:extLst>
+                    </a:blip>
+                    <a:stretch>
+                      <a:fillRect/>
+                    </a:stretch>
+                  </pic:blipFill>
+                  <pic:spPr>
+                    <a:xfrm>
+                      <a:off x="0" y="0"/>
+                      <a:ext cx="2945401" cy="4025066"/>
+                    </a:xfrm>
+                    <a:prstGeom prst="rect">
+                      <a:avLst/>
+                    </a:prstGeom>
+                  </pic:spPr>
+                </pic:pic>
+              </a:graphicData>
+            </a:graphic>
+          </wp:inline>
+        </w:drawing>
+      </w:r>
+    </w:p>
+    <w:p>
+      <w:pPr>
+        <w:pStyle w:val="NormalWeb"/>
+        <w:spacing w:line="360" w:lineRule="auto"/>
+      </w:pPr>
+      <w:r>
+        <w:rPr>
+          <w:b/>
+          <w:u w:val="single"/>
+        </w:rPr>
+        <w:t>Favourites</w:t>
       </w:r>
       <w:r>
         <w:rPr>
@@ -468,7 +788,7 @@
         <w:ind w:left="698" w:hanging="698"/>
       </w:pPr>
       <w:r>
-        <w:t>A user will select “Take Picture” which will load device specific camera.</w:t>
+        <w:t>A list of user’s favourite recipes will display if saved.</w:t>
       </w:r>
     </w:p>
     <w:p>
@@ -482,15 +802,7 @@
         <w:ind w:left="698" w:hanging="698"/>
       </w:pPr>
       <w:r>
-        <w:t xml:space="preserve">A user will select </w:t>
-      </w:r>
-      <w:proofErr w:type="gramStart"/>
-      <w:r>
-        <w:t>a number of</w:t>
-      </w:r>
-      <w:proofErr w:type="gramEnd"/>
-      <w:r>
-        <w:t xml:space="preserve"> ingredients from the picker selection.</w:t>
+        <w:t>The user will be able to view more information by selecting recipe.</w:t>
       </w:r>
     </w:p>
     <w:p>
@@ -504,250 +816,331 @@
         <w:ind w:left="698" w:hanging="698"/>
       </w:pPr>
       <w:r>
-        <w:t>A user will search for a recipe using an im</w:t>
+        <w:t>The user will be able to remove recipe by selecting “DEL”</w:t>
+      </w:r>
+    </w:p>
+    <w:p>
+      <w:pPr>
+        <w:pStyle w:val="NormalWeb"/>
+        <w:numPr>
+          <w:ilvl w:val="1"/>
+          <w:numId w:val="3"/>
+        </w:numPr>
+        <w:spacing w:line="360" w:lineRule="auto"/>
+        <w:ind w:left="1276" w:hanging="567"/>
+      </w:pPr>
+      <w:r>
+        <w:t>Sound will play if turned on.</w:t>
+      </w:r>
+    </w:p>
+    <w:p>
+      <w:pPr>
+        <w:pStyle w:val="NormalWeb"/>
+        <w:spacing w:line="360" w:lineRule="auto"/>
+        <w:rPr>
+          <w:b/>
+          <w:u w:val="single"/>
+        </w:rPr>
+      </w:pPr>
+      <w:r>
+        <w:rPr>
+          <w:b/>
+          <w:noProof/>
+          <w:u w:val="single"/>
+        </w:rPr>
+        <w:drawing>
+          <wp:inline distT="0" distB="0" distL="0" distR="0" wp14:anchorId="0C0899AC" wp14:editId="5799A6AC">
+            <wp:extent cx="2314552" cy="2758440"/>
+            <wp:effectExtent l="0" t="0" r="0" b="3810"/>
+            <wp:docPr id="5" name="Picture 5"/>
+            <wp:cNvGraphicFramePr>
+              <a:graphicFrameLocks xmlns:a="http://schemas.openxmlformats.org/drawingml/2006/main" noChangeAspect="1"/>
+            </wp:cNvGraphicFramePr>
+            <a:graphic xmlns:a="http://schemas.openxmlformats.org/drawingml/2006/main">
+              <a:graphicData uri="http://schemas.openxmlformats.org/drawingml/2006/picture">
+                <pic:pic xmlns:pic="http://schemas.openxmlformats.org/drawingml/2006/picture">
+                  <pic:nvPicPr>
+                    <pic:cNvPr id="5" name="Favourites.JPG"/>
+                    <pic:cNvPicPr/>
+                  </pic:nvPicPr>
+                  <pic:blipFill rotWithShape="1">
+                    <a:blip r:embed="rId9" cstate="print">
+                      <a:extLst>
+                        <a:ext uri="{28A0092B-C50C-407E-A947-70E740481C1C}">
+                          <a14:useLocalDpi xmlns:a14="http://schemas.microsoft.com/office/drawing/2010/main" val="0"/>
+                        </a:ext>
+                      </a:extLst>
+                    </a:blip>
+                    <a:srcRect b="22358"/>
+                    <a:stretch/>
+                  </pic:blipFill>
+                  <pic:spPr bwMode="auto">
+                    <a:xfrm>
+                      <a:off x="0" y="0"/>
+                      <a:ext cx="2324181" cy="2769915"/>
+                    </a:xfrm>
+                    <a:prstGeom prst="rect">
+                      <a:avLst/>
+                    </a:prstGeom>
+                    <a:ln>
+                      <a:noFill/>
+                    </a:ln>
+                    <a:extLst>
+                      <a:ext uri="{53640926-AAD7-44D8-BBD7-CCE9431645EC}">
+                        <a14:shadowObscured xmlns:a14="http://schemas.microsoft.com/office/drawing/2010/main"/>
+                      </a:ext>
+                    </a:extLst>
+                  </pic:spPr>
+                </pic:pic>
+              </a:graphicData>
+            </a:graphic>
+          </wp:inline>
+        </w:drawing>
+      </w:r>
+    </w:p>
+    <w:p>
+      <w:pPr>
+        <w:pStyle w:val="NormalWeb"/>
+        <w:spacing w:line="360" w:lineRule="auto"/>
+      </w:pPr>
+      <w:r>
+        <w:rPr>
+          <w:b/>
+          <w:u w:val="single"/>
+        </w:rPr>
+        <w:lastRenderedPageBreak/>
+        <w:t>Display Recipe List</w:t>
+      </w:r>
+      <w:r>
+        <w:rPr>
+          <w:b/>
+          <w:u w:val="single"/>
+        </w:rPr>
+        <w:t xml:space="preserve"> Page</w:t>
+      </w:r>
+      <w:r>
+        <w:rPr>
+          <w:b/>
+          <w:u w:val="single"/>
+        </w:rPr>
+        <w:t>s</w:t>
+      </w:r>
+      <w:r>
+        <w:rPr>
+          <w:b/>
+          <w:u w:val="single"/>
+        </w:rPr>
+        <w:t>:</w:t>
+      </w:r>
+      <w:r>
+        <w:t xml:space="preserve"> </w:t>
+      </w:r>
+    </w:p>
+    <w:p>
+      <w:pPr>
+        <w:pStyle w:val="NormalWeb"/>
+        <w:numPr>
+          <w:ilvl w:val="0"/>
+          <w:numId w:val="3"/>
+        </w:numPr>
+        <w:spacing w:line="360" w:lineRule="auto"/>
+        <w:ind w:left="698" w:hanging="698"/>
+      </w:pPr>
+      <w:r>
+        <w:t>A list of recipes will display based on query.</w:t>
+      </w:r>
+    </w:p>
+    <w:p>
+      <w:pPr>
+        <w:pStyle w:val="NormalWeb"/>
+        <w:numPr>
+          <w:ilvl w:val="0"/>
+          <w:numId w:val="3"/>
+        </w:numPr>
+        <w:spacing w:line="360" w:lineRule="auto"/>
+        <w:ind w:left="698" w:hanging="698"/>
+      </w:pPr>
+      <w:r>
+        <w:t>The user will be able to view more information by selecting recipe.</w:t>
+      </w:r>
+    </w:p>
+    <w:p>
+      <w:pPr>
+        <w:pStyle w:val="NormalWeb"/>
+        <w:numPr>
+          <w:ilvl w:val="0"/>
+          <w:numId w:val="3"/>
+        </w:numPr>
+        <w:spacing w:line="360" w:lineRule="auto"/>
+        <w:ind w:left="698" w:hanging="698"/>
+      </w:pPr>
+      <w:r>
+        <w:t>The user will be able to add recipe to favourites by selecting “ADD”</w:t>
+      </w:r>
+    </w:p>
+    <w:p>
+      <w:pPr>
+        <w:pStyle w:val="NormalWeb"/>
+        <w:numPr>
+          <w:ilvl w:val="1"/>
+          <w:numId w:val="3"/>
+        </w:numPr>
+        <w:spacing w:line="360" w:lineRule="auto"/>
+        <w:ind w:left="1276" w:hanging="567"/>
+      </w:pPr>
+      <w:r>
+        <w:t xml:space="preserve">Success alert will display if added. </w:t>
+      </w:r>
+    </w:p>
+    <w:p>
+      <w:pPr>
+        <w:pStyle w:val="NormalWeb"/>
+        <w:spacing w:line="360" w:lineRule="auto"/>
+      </w:pPr>
+      <w:r>
+        <w:rPr>
+          <w:noProof/>
+        </w:rPr>
+        <w:drawing>
+          <wp:inline distT="0" distB="0" distL="0" distR="0" wp14:anchorId="748F0789" wp14:editId="6EB0A574">
+            <wp:extent cx="3007360" cy="2819400"/>
+            <wp:effectExtent l="0" t="0" r="2540" b="0"/>
+            <wp:docPr id="6" name="Picture 6"/>
+            <wp:cNvGraphicFramePr>
+              <a:graphicFrameLocks xmlns:a="http://schemas.openxmlformats.org/drawingml/2006/main" noChangeAspect="1"/>
+            </wp:cNvGraphicFramePr>
+            <a:graphic xmlns:a="http://schemas.openxmlformats.org/drawingml/2006/main">
+              <a:graphicData uri="http://schemas.openxmlformats.org/drawingml/2006/picture">
+                <pic:pic xmlns:pic="http://schemas.openxmlformats.org/drawingml/2006/picture">
+                  <pic:nvPicPr>
+                    <pic:cNvPr id="6" name="SearchByIngredientsResults.JPG"/>
+                    <pic:cNvPicPr/>
+                  </pic:nvPicPr>
+                  <pic:blipFill rotWithShape="1">
+                    <a:blip r:embed="rId10">
+                      <a:extLst>
+                        <a:ext uri="{28A0092B-C50C-407E-A947-70E740481C1C}">
+                          <a14:useLocalDpi xmlns:a14="http://schemas.microsoft.com/office/drawing/2010/main" val="0"/>
+                        </a:ext>
+                      </a:extLst>
+                    </a:blip>
+                    <a:srcRect b="34269"/>
+                    <a:stretch/>
+                  </pic:blipFill>
+                  <pic:spPr bwMode="auto">
+                    <a:xfrm>
+                      <a:off x="0" y="0"/>
+                      <a:ext cx="3014216" cy="2825828"/>
+                    </a:xfrm>
+                    <a:prstGeom prst="rect">
+                      <a:avLst/>
+                    </a:prstGeom>
+                    <a:ln>
+                      <a:noFill/>
+                    </a:ln>
+                    <a:extLst>
+                      <a:ext uri="{53640926-AAD7-44D8-BBD7-CCE9431645EC}">
+                        <a14:shadowObscured xmlns:a14="http://schemas.microsoft.com/office/drawing/2010/main"/>
+                      </a:ext>
+                    </a:extLst>
+                  </pic:spPr>
+                </pic:pic>
+              </a:graphicData>
+            </a:graphic>
+          </wp:inline>
+        </w:drawing>
+      </w:r>
+    </w:p>
+    <w:p>
+      <w:pPr>
+        <w:pStyle w:val="NormalWeb"/>
+        <w:spacing w:line="360" w:lineRule="auto"/>
+      </w:pPr>
+      <w:r>
+        <w:rPr>
+          <w:b/>
+          <w:u w:val="single"/>
+        </w:rPr>
+        <w:t>Recipe Information</w:t>
+      </w:r>
+      <w:r>
+        <w:rPr>
+          <w:b/>
+          <w:u w:val="single"/>
+        </w:rPr>
+        <w:t xml:space="preserve"> Page:</w:t>
+      </w:r>
+      <w:r>
+        <w:t xml:space="preserve"> </w:t>
+      </w:r>
+    </w:p>
+    <w:p>
+      <w:pPr>
+        <w:pStyle w:val="NormalWeb"/>
+        <w:numPr>
+          <w:ilvl w:val="0"/>
+          <w:numId w:val="3"/>
+        </w:numPr>
+        <w:spacing w:line="360" w:lineRule="auto"/>
+        <w:ind w:left="698" w:hanging="698"/>
+      </w:pPr>
+      <w:r>
+        <w:t>Recipe information will be displayed once loaded.</w:t>
+      </w:r>
+    </w:p>
+    <w:p>
+      <w:pPr>
+        <w:pStyle w:val="NormalWeb"/>
+        <w:spacing w:line="360" w:lineRule="auto"/>
+      </w:pPr>
+      <w:r>
+        <w:rPr>
+          <w:noProof/>
+        </w:rPr>
+        <w:drawing>
+          <wp:inline distT="0" distB="0" distL="0" distR="0" wp14:anchorId="3592282D" wp14:editId="787678FE">
+            <wp:extent cx="2146554" cy="3101340"/>
+            <wp:effectExtent l="0" t="0" r="6350" b="3810"/>
+            <wp:docPr id="7" name="Picture 7"/>
+            <wp:cNvGraphicFramePr>
+              <a:graphicFrameLocks xmlns:a="http://schemas.openxmlformats.org/drawingml/2006/main" noChangeAspect="1"/>
+            </wp:cNvGraphicFramePr>
+            <a:graphic xmlns:a="http://schemas.openxmlformats.org/drawingml/2006/main">
+              <a:graphicData uri="http://schemas.openxmlformats.org/drawingml/2006/picture">
+                <pic:pic xmlns:pic="http://schemas.openxmlformats.org/drawingml/2006/picture">
+                  <pic:nvPicPr>
+                    <pic:cNvPr id="7" name="RecipeInformationTop.JPG"/>
+                    <pic:cNvPicPr/>
+                  </pic:nvPicPr>
+                  <pic:blipFill>
+                    <a:blip r:embed="rId11" cstate="print">
+                      <a:extLst>
+                        <a:ext uri="{28A0092B-C50C-407E-A947-70E740481C1C}">
+                          <a14:useLocalDpi xmlns:a14="http://schemas.microsoft.com/office/drawing/2010/main" val="0"/>
+                        </a:ext>
+                      </a:extLst>
+                    </a:blip>
+                    <a:stretch>
+                      <a:fillRect/>
+                    </a:stretch>
+                  </pic:blipFill>
+                  <pic:spPr>
+                    <a:xfrm>
+                      <a:off x="0" y="0"/>
+                      <a:ext cx="2173391" cy="3140114"/>
+                    </a:xfrm>
+                    <a:prstGeom prst="rect">
+                      <a:avLst/>
+                    </a:prstGeom>
+                  </pic:spPr>
+                </pic:pic>
+              </a:graphicData>
+            </a:graphic>
+          </wp:inline>
+        </w:drawing>
       </w:r>
       <w:bookmarkStart w:id="0" w:name="_GoBack"/>
       <w:bookmarkEnd w:id="0"/>
-      <w:r>
-        <w:t>age.</w:t>
-      </w:r>
-    </w:p>
-    <w:p>
-      <w:pPr>
-        <w:pStyle w:val="NormalWeb"/>
-        <w:numPr>
-          <w:ilvl w:val="1"/>
-          <w:numId w:val="3"/>
-        </w:numPr>
-        <w:spacing w:line="360" w:lineRule="auto"/>
-        <w:ind w:left="1080"/>
-      </w:pPr>
-      <w:r>
-        <w:t>The image will be scanned, and objects found will be returned.</w:t>
-      </w:r>
-    </w:p>
-    <w:p>
-      <w:pPr>
-        <w:pStyle w:val="NormalWeb"/>
-        <w:numPr>
-          <w:ilvl w:val="1"/>
-          <w:numId w:val="3"/>
-        </w:numPr>
-        <w:spacing w:line="360" w:lineRule="auto"/>
-        <w:ind w:left="1080"/>
-      </w:pPr>
-      <w:r>
-        <w:t>A page with recipe results will be displayed based on objects found.</w:t>
-      </w:r>
-    </w:p>
-    <w:p>
-      <w:pPr>
-        <w:pStyle w:val="NormalWeb"/>
-        <w:spacing w:line="360" w:lineRule="auto"/>
-      </w:pPr>
-      <w:r>
-        <w:rPr>
-          <w:b/>
-          <w:u w:val="single"/>
-        </w:rPr>
-        <w:t>Favourites</w:t>
-      </w:r>
-      <w:r>
-        <w:rPr>
-          <w:b/>
-          <w:u w:val="single"/>
-        </w:rPr>
-        <w:t xml:space="preserve"> Page:</w:t>
-      </w:r>
-      <w:r>
-        <w:t xml:space="preserve"> </w:t>
-      </w:r>
-    </w:p>
-    <w:p>
-      <w:pPr>
-        <w:pStyle w:val="NormalWeb"/>
-        <w:numPr>
-          <w:ilvl w:val="0"/>
-          <w:numId w:val="3"/>
-        </w:numPr>
-        <w:spacing w:line="360" w:lineRule="auto"/>
-        <w:ind w:left="698" w:hanging="698"/>
-      </w:pPr>
-      <w:r>
-        <w:t>A list of user’s favourite recipes will display if saved.</w:t>
-      </w:r>
-    </w:p>
-    <w:p>
-      <w:pPr>
-        <w:pStyle w:val="NormalWeb"/>
-        <w:numPr>
-          <w:ilvl w:val="0"/>
-          <w:numId w:val="3"/>
-        </w:numPr>
-        <w:spacing w:line="360" w:lineRule="auto"/>
-        <w:ind w:left="698" w:hanging="698"/>
-      </w:pPr>
-      <w:r>
-        <w:t>The user will be able to view more information by selecting recipe.</w:t>
-      </w:r>
-    </w:p>
-    <w:p>
-      <w:pPr>
-        <w:pStyle w:val="NormalWeb"/>
-        <w:numPr>
-          <w:ilvl w:val="0"/>
-          <w:numId w:val="3"/>
-        </w:numPr>
-        <w:spacing w:line="360" w:lineRule="auto"/>
-        <w:ind w:left="698" w:hanging="698"/>
-      </w:pPr>
-      <w:r>
-        <w:t>The user will be able to remove recipe by selecting “DEL”</w:t>
-      </w:r>
-    </w:p>
-    <w:p>
-      <w:pPr>
-        <w:pStyle w:val="NormalWeb"/>
-        <w:numPr>
-          <w:ilvl w:val="1"/>
-          <w:numId w:val="3"/>
-        </w:numPr>
-        <w:spacing w:line="360" w:lineRule="auto"/>
-        <w:ind w:left="1276" w:hanging="567"/>
-      </w:pPr>
-      <w:r>
-        <w:t>Sound will play if turned on.</w:t>
-      </w:r>
-    </w:p>
-    <w:p>
-      <w:pPr>
-        <w:pStyle w:val="NormalWeb"/>
-        <w:spacing w:line="360" w:lineRule="auto"/>
-      </w:pPr>
-      <w:r>
-        <w:rPr>
-          <w:b/>
-          <w:u w:val="single"/>
-        </w:rPr>
-        <w:t>Display Recipe List</w:t>
-      </w:r>
-      <w:r>
-        <w:rPr>
-          <w:b/>
-          <w:u w:val="single"/>
-        </w:rPr>
-        <w:t xml:space="preserve"> Page</w:t>
-      </w:r>
-      <w:r>
-        <w:rPr>
-          <w:b/>
-          <w:u w:val="single"/>
-        </w:rPr>
-        <w:t>s</w:t>
-      </w:r>
-      <w:r>
-        <w:rPr>
-          <w:b/>
-          <w:u w:val="single"/>
-        </w:rPr>
-        <w:t>:</w:t>
-      </w:r>
-      <w:r>
-        <w:t xml:space="preserve"> </w:t>
-      </w:r>
-    </w:p>
-    <w:p>
-      <w:pPr>
-        <w:pStyle w:val="NormalWeb"/>
-        <w:numPr>
-          <w:ilvl w:val="0"/>
-          <w:numId w:val="3"/>
-        </w:numPr>
-        <w:spacing w:line="360" w:lineRule="auto"/>
-        <w:ind w:left="698" w:hanging="698"/>
-      </w:pPr>
-      <w:r>
-        <w:t>A list of recipes will display based on query.</w:t>
-      </w:r>
-    </w:p>
-    <w:p>
-      <w:pPr>
-        <w:pStyle w:val="NormalWeb"/>
-        <w:numPr>
-          <w:ilvl w:val="0"/>
-          <w:numId w:val="3"/>
-        </w:numPr>
-        <w:spacing w:line="360" w:lineRule="auto"/>
-        <w:ind w:left="698" w:hanging="698"/>
-      </w:pPr>
-      <w:r>
-        <w:t>The user will be able to view more information by selecting recipe.</w:t>
-      </w:r>
-    </w:p>
-    <w:p>
-      <w:pPr>
-        <w:pStyle w:val="NormalWeb"/>
-        <w:numPr>
-          <w:ilvl w:val="0"/>
-          <w:numId w:val="3"/>
-        </w:numPr>
-        <w:spacing w:line="360" w:lineRule="auto"/>
-        <w:ind w:left="698" w:hanging="698"/>
-      </w:pPr>
-      <w:r>
-        <w:t>The user will be able to add recipe to favourites by selecting “ADD”</w:t>
-      </w:r>
-    </w:p>
-    <w:p>
-      <w:pPr>
-        <w:pStyle w:val="NormalWeb"/>
-        <w:numPr>
-          <w:ilvl w:val="1"/>
-          <w:numId w:val="3"/>
-        </w:numPr>
-        <w:spacing w:line="360" w:lineRule="auto"/>
-        <w:ind w:left="1276" w:hanging="567"/>
-      </w:pPr>
-      <w:r>
-        <w:t xml:space="preserve">Success alert will display if added. </w:t>
-      </w:r>
-    </w:p>
-    <w:p>
-      <w:pPr>
-        <w:pStyle w:val="NormalWeb"/>
-        <w:spacing w:line="360" w:lineRule="auto"/>
-      </w:pPr>
-      <w:r>
-        <w:rPr>
-          <w:b/>
-          <w:u w:val="single"/>
-        </w:rPr>
-        <w:t>Recipe Information</w:t>
-      </w:r>
-      <w:r>
-        <w:rPr>
-          <w:b/>
-          <w:u w:val="single"/>
-        </w:rPr>
-        <w:t xml:space="preserve"> Page:</w:t>
-      </w:r>
-      <w:r>
-        <w:t xml:space="preserve"> </w:t>
-      </w:r>
-    </w:p>
-    <w:p>
-      <w:pPr>
-        <w:pStyle w:val="NormalWeb"/>
-        <w:numPr>
-          <w:ilvl w:val="0"/>
-          <w:numId w:val="3"/>
-        </w:numPr>
-        <w:spacing w:line="360" w:lineRule="auto"/>
-        <w:ind w:left="698" w:hanging="698"/>
-      </w:pPr>
-      <w:r>
-        <w:t>Recipe information will be displayed once loaded.</w:t>
-      </w:r>
     </w:p>
     <w:sectPr>
       <w:pgSz w:w="11906" w:h="16838"/>

</xml_diff>